<commit_message>
SMAR-508: Minor corrections to RPC demo doc
</commit_message>
<xml_diff>
--- a/docs/2. FR22 RPC demo.docx
+++ b/docs/2. FR22 RPC demo.docx
@@ -54,7 +54,7 @@
           <w:r>
             <w:fldChar w:fldCharType="separate"/>
           </w:r>
-          <w:hyperlink w:anchor="_Toc101514875" w:history="1">
+          <w:hyperlink w:anchor="_Toc101794142" w:history="1">
             <w:r>
               <w:rPr>
                 <w:rStyle w:val="Hyperlink"/>
@@ -81,7 +81,7 @@
                 <w:noProof/>
                 <w:webHidden/>
               </w:rPr>
-              <w:instrText xml:space="preserve"> PAGEREF _Toc101514875 \h </w:instrText>
+              <w:instrText xml:space="preserve"> PAGEREF _Toc101794142 \h </w:instrText>
             </w:r>
             <w:r>
               <w:rPr>
@@ -123,7 +123,7 @@
               <w:lang w:val="en-FI" w:eastAsia="en-FI"/>
             </w:rPr>
           </w:pPr>
-          <w:hyperlink w:anchor="_Toc101514876" w:history="1">
+          <w:hyperlink w:anchor="_Toc101794143" w:history="1">
             <w:r>
               <w:rPr>
                 <w:rStyle w:val="Hyperlink"/>
@@ -151,7 +151,7 @@
                 <w:noProof/>
                 <w:webHidden/>
               </w:rPr>
-              <w:instrText xml:space="preserve"> PAGEREF _Toc101514876 \h </w:instrText>
+              <w:instrText xml:space="preserve"> PAGEREF _Toc101794143 \h </w:instrText>
             </w:r>
             <w:r>
               <w:rPr>
@@ -193,7 +193,7 @@
               <w:lang w:val="en-FI" w:eastAsia="en-FI"/>
             </w:rPr>
           </w:pPr>
-          <w:hyperlink w:anchor="_Toc101514877" w:history="1">
+          <w:hyperlink w:anchor="_Toc101794144" w:history="1">
             <w:r>
               <w:rPr>
                 <w:rStyle w:val="Hyperlink"/>
@@ -235,7 +235,7 @@
                 <w:noProof/>
                 <w:webHidden/>
               </w:rPr>
-              <w:instrText xml:space="preserve"> PAGEREF _Toc101514877 \h </w:instrText>
+              <w:instrText xml:space="preserve"> PAGEREF _Toc101794144 \h </w:instrText>
             </w:r>
             <w:r>
               <w:rPr>
@@ -277,7 +277,7 @@
               <w:lang w:val="en-FI" w:eastAsia="en-FI"/>
             </w:rPr>
           </w:pPr>
-          <w:hyperlink w:anchor="_Toc101514878" w:history="1">
+          <w:hyperlink w:anchor="_Toc101794145" w:history="1">
             <w:r>
               <w:rPr>
                 <w:rStyle w:val="Hyperlink"/>
@@ -305,7 +305,7 @@
                 <w:noProof/>
                 <w:webHidden/>
               </w:rPr>
-              <w:instrText xml:space="preserve"> PAGEREF _Toc101514878 \h </w:instrText>
+              <w:instrText xml:space="preserve"> PAGEREF _Toc101794145 \h </w:instrText>
             </w:r>
             <w:r>
               <w:rPr>
@@ -347,7 +347,7 @@
               <w:lang w:val="en-FI" w:eastAsia="en-FI"/>
             </w:rPr>
           </w:pPr>
-          <w:hyperlink w:anchor="_Toc101514879" w:history="1">
+          <w:hyperlink w:anchor="_Toc101794146" w:history="1">
             <w:r>
               <w:rPr>
                 <w:rStyle w:val="Hyperlink"/>
@@ -375,7 +375,7 @@
                 <w:noProof/>
                 <w:webHidden/>
               </w:rPr>
-              <w:instrText xml:space="preserve"> PAGEREF _Toc101514879 \h </w:instrText>
+              <w:instrText xml:space="preserve"> PAGEREF _Toc101794146 \h </w:instrText>
             </w:r>
             <w:r>
               <w:rPr>
@@ -417,7 +417,7 @@
               <w:lang w:val="en-FI" w:eastAsia="en-FI"/>
             </w:rPr>
           </w:pPr>
-          <w:hyperlink w:anchor="_Toc101514880" w:history="1">
+          <w:hyperlink w:anchor="_Toc101794147" w:history="1">
             <w:r>
               <w:rPr>
                 <w:rStyle w:val="Hyperlink"/>
@@ -445,7 +445,7 @@
                 <w:noProof/>
                 <w:webHidden/>
               </w:rPr>
-              <w:instrText xml:space="preserve"> PAGEREF _Toc101514880 \h </w:instrText>
+              <w:instrText xml:space="preserve"> PAGEREF _Toc101794147 \h </w:instrText>
             </w:r>
             <w:r>
               <w:rPr>
@@ -487,7 +487,7 @@
               <w:lang w:val="en-FI" w:eastAsia="en-FI"/>
             </w:rPr>
           </w:pPr>
-          <w:hyperlink w:anchor="_Toc101514881" w:history="1">
+          <w:hyperlink w:anchor="_Toc101794148" w:history="1">
             <w:r>
               <w:rPr>
                 <w:rStyle w:val="Hyperlink"/>
@@ -515,7 +515,7 @@
                 <w:noProof/>
                 <w:webHidden/>
               </w:rPr>
-              <w:instrText xml:space="preserve"> PAGEREF _Toc101514881 \h </w:instrText>
+              <w:instrText xml:space="preserve"> PAGEREF _Toc101794148 \h </w:instrText>
             </w:r>
             <w:r>
               <w:rPr>
@@ -557,7 +557,7 @@
               <w:lang w:val="en-FI" w:eastAsia="en-FI"/>
             </w:rPr>
           </w:pPr>
-          <w:hyperlink w:anchor="_Toc101514882" w:history="1">
+          <w:hyperlink w:anchor="_Toc101794149" w:history="1">
             <w:r>
               <w:rPr>
                 <w:rStyle w:val="Hyperlink"/>
@@ -585,7 +585,7 @@
                 <w:noProof/>
                 <w:webHidden/>
               </w:rPr>
-              <w:instrText xml:space="preserve"> PAGEREF _Toc101514882 \h </w:instrText>
+              <w:instrText xml:space="preserve"> PAGEREF _Toc101794149 \h </w:instrText>
             </w:r>
             <w:r>
               <w:rPr>
@@ -642,7 +642,7 @@
       <w:pPr>
         <w:pStyle w:val="Heading1"/>
       </w:pPr>
-      <w:bookmarkStart w:id="1" w:name="_Toc101514875"/>
+      <w:bookmarkStart w:id="1" w:name="_Toc101794142"/>
       <w:r>
         <w:lastRenderedPageBreak/>
         <w:t>Introduction</w:t>
@@ -672,6 +672,12 @@
           <w:lang w:val="en-FI"/>
         </w:rPr>
         <w:t xml:space="preserve">RPC </w:t>
+      </w:r>
+      <w:r>
+        <w:rPr>
+          <w:lang w:val="en-FI"/>
+        </w:rPr>
+        <w:t xml:space="preserve">demo sample </w:t>
       </w:r>
       <w:r>
         <w:rPr>
@@ -751,7 +757,7 @@
           <w:lang w:val="en-FI"/>
         </w:rPr>
       </w:pPr>
-      <w:bookmarkStart w:id="2" w:name="_Toc101514876"/>
+      <w:bookmarkStart w:id="2" w:name="_Toc101794143"/>
       <w:r>
         <w:rPr>
           <w:lang w:val="en-FI"/>
@@ -970,7 +976,7 @@
         <w:rPr>
           <w:lang w:val="en-FI"/>
         </w:rPr>
-        <w:t xml:space="preserve">Knowledge of how the Hello World sample described in the </w:t>
+        <w:t xml:space="preserve">Knowledge of how the Hello World sample described in </w:t>
       </w:r>
       <w:r>
         <w:rPr>
@@ -989,7 +995,7 @@
       <w:pPr>
         <w:pStyle w:val="Heading1"/>
       </w:pPr>
-      <w:bookmarkStart w:id="3" w:name="_Toc101514877"/>
+      <w:bookmarkStart w:id="3" w:name="_Toc101794144"/>
       <w:r>
         <w:t>Create</w:t>
       </w:r>
@@ -1063,7 +1069,7 @@
           <w:lang w:val="en-FI"/>
         </w:rPr>
       </w:pPr>
-      <w:bookmarkStart w:id="4" w:name="_Toc101514878"/>
+      <w:bookmarkStart w:id="4" w:name="_Toc101794145"/>
       <w:r>
         <w:rPr>
           <w:lang w:val="en-FI"/>
@@ -1097,45 +1103,45 @@
         </w:rPr>
         <w:t>NidR</w:t>
       </w:r>
+      <w:r>
+        <w:rPr>
+          <w:lang w:val="en-FI"/>
+        </w:rPr>
+        <w:t>pc</w:t>
+      </w:r>
       <w:proofErr w:type="spellEnd"/>
       <w:r>
         <w:rPr>
           <w:lang w:val="en-FI"/>
         </w:rPr>
+        <w:t xml:space="preserve"> is a C# library available as a NuGet</w:t>
+      </w:r>
+      <w:r>
+        <w:rPr>
+          <w:lang w:val="en-FI"/>
+        </w:rPr>
+        <w:t xml:space="preserve"> package</w:t>
+      </w:r>
+      <w:r>
+        <w:rPr>
+          <w:lang w:val="en-FI"/>
+        </w:rPr>
+        <w:t xml:space="preserve">. </w:t>
+      </w:r>
+      <w:proofErr w:type="spellStart"/>
+      <w:r>
+        <w:rPr>
+          <w:lang w:val="en-FI"/>
+        </w:rPr>
+        <w:t>NidR</w:t>
+      </w:r>
+      <w:r>
+        <w:rPr>
+          <w:lang w:val="en-FI"/>
+        </w:rPr>
         <w:t>pc</w:t>
       </w:r>
-      <w:r>
-        <w:rPr>
-          <w:lang w:val="en-FI"/>
-        </w:rPr>
-        <w:t xml:space="preserve"> is a C# library available as a NuGet</w:t>
-      </w:r>
-      <w:r>
-        <w:rPr>
-          <w:lang w:val="en-FI"/>
-        </w:rPr>
-        <w:t xml:space="preserve"> package</w:t>
-      </w:r>
-      <w:r>
-        <w:rPr>
-          <w:lang w:val="en-FI"/>
-        </w:rPr>
-        <w:t xml:space="preserve">. </w:t>
-      </w:r>
-      <w:proofErr w:type="spellStart"/>
-      <w:r>
-        <w:rPr>
-          <w:lang w:val="en-FI"/>
-        </w:rPr>
-        <w:t>NidR</w:t>
-      </w:r>
       <w:proofErr w:type="spellEnd"/>
-      <w:r>
-        <w:rPr>
-          <w:lang w:val="en-FI"/>
-        </w:rPr>
-        <w:t>pc</w:t>
-      </w:r>
       <w:r>
         <w:rPr>
           <w:lang w:val="en-FI"/>
@@ -1414,7 +1420,7 @@
           <w:lang w:val="en-FI"/>
         </w:rPr>
       </w:pPr>
-      <w:bookmarkStart w:id="5" w:name="_Toc101514879"/>
+      <w:bookmarkStart w:id="5" w:name="_Toc101794146"/>
       <w:r>
         <w:rPr>
           <w:lang w:val="en-FI"/>
@@ -1437,7 +1443,7 @@
           <w:lang w:val="en-FI"/>
         </w:rPr>
       </w:pPr>
-      <w:bookmarkStart w:id="6" w:name="_Toc101514880"/>
+      <w:bookmarkStart w:id="6" w:name="_Toc101794147"/>
       <w:r>
         <w:rPr>
           <w:lang w:val="en-FI"/>
@@ -2113,21 +2119,7 @@
         <w:rPr>
           <w:lang w:val="en-FI"/>
         </w:rPr>
-        <w:t xml:space="preserve"> </w:t>
-      </w:r>
-      <w:proofErr w:type="gramStart"/>
-      <w:r>
-        <w:rPr>
-          <w:lang w:val="en-FI"/>
-        </w:rPr>
-        <w:t>is</w:t>
-      </w:r>
-      <w:proofErr w:type="gramEnd"/>
-      <w:r>
-        <w:rPr>
-          <w:lang w:val="en-FI"/>
-        </w:rPr>
-        <w:t xml:space="preserve"> called (with an empty payload)</w:t>
+        <w:t xml:space="preserve"> is called (with an empty payload)</w:t>
       </w:r>
       <w:r>
         <w:rPr>
@@ -2143,7 +2135,7 @@
           <w:lang w:val="en-FI"/>
         </w:rPr>
       </w:pPr>
-      <w:bookmarkStart w:id="7" w:name="_Toc101514881"/>
+      <w:bookmarkStart w:id="7" w:name="_Toc101794148"/>
       <w:r>
         <w:rPr>
           <w:lang w:val="en-FI"/>
@@ -2225,7 +2217,6 @@
         <w:t xml:space="preserve"> </w:t>
       </w:r>
       <w:proofErr w:type="spellStart"/>
-      <w:proofErr w:type="gramStart"/>
       <w:r>
         <w:rPr>
           <w:rFonts w:ascii="Consolas" w:hAnsi="Consolas" w:cs="Consolas"/>
@@ -2247,7 +2238,6 @@
         </w:rPr>
         <w:t>;</w:t>
       </w:r>
-      <w:proofErr w:type="gramEnd"/>
     </w:p>
     <w:p>
       <w:pPr>
@@ -2384,7 +2374,6 @@
         </w:rPr>
         <w:t>"</w:t>
       </w:r>
-      <w:proofErr w:type="gramStart"/>
       <w:r>
         <w:rPr>
           <w:rFonts w:ascii="Consolas" w:hAnsi="Consolas" w:cs="Consolas"/>
@@ -2395,7 +2384,6 @@
         </w:rPr>
         <w:t>);</w:t>
       </w:r>
-      <w:proofErr w:type="gramEnd"/>
     </w:p>
     <w:p>
       <w:pPr>
@@ -2541,7 +2529,6 @@
         <w:t xml:space="preserve"> </w:t>
       </w:r>
       <w:proofErr w:type="spellStart"/>
-      <w:proofErr w:type="gramStart"/>
       <w:r>
         <w:rPr>
           <w:rFonts w:ascii="Consolas" w:hAnsi="Consolas" w:cs="Consolas"/>
@@ -2553,7 +2540,6 @@
         <w:t>rpc.ConnectAsync</w:t>
       </w:r>
       <w:proofErr w:type="spellEnd"/>
-      <w:proofErr w:type="gramEnd"/>
       <w:r>
         <w:rPr>
           <w:rFonts w:ascii="Consolas" w:hAnsi="Consolas" w:cs="Consolas"/>
@@ -2824,7 +2810,6 @@
         <w:t xml:space="preserve"> </w:t>
       </w:r>
       <w:proofErr w:type="spellStart"/>
-      <w:proofErr w:type="gramStart"/>
       <w:r>
         <w:rPr>
           <w:rFonts w:ascii="Consolas" w:hAnsi="Consolas" w:cs="Consolas"/>
@@ -2836,7 +2821,6 @@
         <w:t>rpc.Call</w:t>
       </w:r>
       <w:proofErr w:type="spellEnd"/>
-      <w:proofErr w:type="gramEnd"/>
       <w:r>
         <w:rPr>
           <w:rFonts w:ascii="Consolas" w:hAnsi="Consolas" w:cs="Consolas"/>
@@ -3038,7 +3022,7 @@
           <w:lang w:val="en-FI"/>
         </w:rPr>
       </w:pPr>
-      <w:bookmarkStart w:id="8" w:name="_Toc101514882"/>
+      <w:bookmarkStart w:id="8" w:name="_Toc101794149"/>
       <w:r>
         <w:rPr>
           <w:lang w:val="en-FI"/>
@@ -3057,11 +3041,19 @@
         </w:rPr>
         <w:t xml:space="preserve">the </w:t>
       </w:r>
-      <w:r>
-        <w:rPr>
-          <w:lang w:val="en-FI"/>
-        </w:rPr>
-        <w:t>the application</w:t>
+      <w:proofErr w:type="spellStart"/>
+      <w:r>
+        <w:rPr>
+          <w:lang w:val="en-FI"/>
+        </w:rPr>
+        <w:t>the</w:t>
+      </w:r>
+      <w:proofErr w:type="spellEnd"/>
+      <w:r>
+        <w:rPr>
+          <w:lang w:val="en-FI"/>
+        </w:rPr>
+        <w:t xml:space="preserve"> application</w:t>
       </w:r>
       <w:bookmarkEnd w:id="8"/>
     </w:p>
@@ -3230,7 +3222,6 @@
         <w:t>"</w:t>
       </w:r>
       <w:proofErr w:type="spellStart"/>
-      <w:proofErr w:type="gramStart"/>
       <w:r>
         <w:rPr>
           <w:rFonts w:ascii="Consolas" w:hAnsi="Consolas" w:cs="Consolas"/>
@@ -3239,18 +3230,7 @@
           <w:szCs w:val="19"/>
           <w:lang w:val="en-FI" w:eastAsia="fi-FI"/>
         </w:rPr>
-        <w:t>default</w:t>
-      </w:r>
-      <w:proofErr w:type="gramEnd"/>
-      <w:r>
-        <w:rPr>
-          <w:rFonts w:ascii="Consolas" w:hAnsi="Consolas" w:cs="Consolas"/>
-          <w:color w:val="2E75B6"/>
-          <w:sz w:val="19"/>
-          <w:szCs w:val="19"/>
-          <w:lang w:val="en-FI" w:eastAsia="fi-FI"/>
-        </w:rPr>
-        <w:t>_autostart</w:t>
+        <w:t>default_autostart</w:t>
       </w:r>
       <w:proofErr w:type="spellEnd"/>
       <w:r>
@@ -3753,7 +3733,7 @@
                               <w:noProof/>
                               <w:color w:val="000000"/>
                             </w:rPr>
-                            <w:t>2022-04-22</w:t>
+                            <w:t>2022-04-25</w:t>
                           </w:r>
                           <w:r>
                             <w:rPr>
@@ -3879,7 +3859,7 @@
                         <w:noProof/>
                         <w:color w:val="000000"/>
                       </w:rPr>
-                      <w:t>2022-04-22</w:t>
+                      <w:t>2022-04-25</w:t>
                     </w:r>
                     <w:r>
                       <w:rPr>
@@ -11970,12 +11950,6 @@
 </file>
 
 <file path=customXml/item1.xml><?xml version="1.0" encoding="utf-8"?>
-<p:properties xmlns:p="http://schemas.microsoft.com/office/2006/metadata/properties" xmlns:xsi="http://www.w3.org/2001/XMLSchema-instance" xmlns:pc="http://schemas.microsoft.com/office/infopath/2007/PartnerControls">
-  <documentManagement/>
-</p:properties>
-</file>
-
-<file path=customXml/item2.xml><?xml version="1.0" encoding="utf-8"?>
 <ct:contentTypeSchema xmlns:ct="http://schemas.microsoft.com/office/2006/metadata/contentType" xmlns:ma="http://schemas.microsoft.com/office/2006/metadata/properties/metaAttributes" ct:_="" ma:_="" ma:contentTypeName="Document" ma:contentTypeID="0x01010014514D5B23CDE54D83947DFD0095E786" ma:contentTypeVersion="13" ma:contentTypeDescription="Create a new document." ma:contentTypeScope="" ma:versionID="383132df0b6041c61920cf1030f717aa">
   <xsd:schema xmlns:xsd="http://www.w3.org/2001/XMLSchema" xmlns:xs="http://www.w3.org/2001/XMLSchema" xmlns:p="http://schemas.microsoft.com/office/2006/metadata/properties" xmlns:ns2="cc319574-3fa6-4e73-9392-ef7946939c90" xmlns:ns3="16581662-4c05-4c4a-8faf-3f5a17b30df7" targetNamespace="http://schemas.microsoft.com/office/2006/metadata/properties" ma:root="true" ma:fieldsID="f530fa94b229abb74f6680d6ba273d2e" ns2:_="" ns3:_="">
     <xsd:import namespace="cc319574-3fa6-4e73-9392-ef7946939c90"/>
@@ -12198,7 +12172,17 @@
 </ct:contentTypeSchema>
 </file>
 
+<file path=customXml/item2.xml><?xml version="1.0" encoding="utf-8"?>
+<p:properties xmlns:p="http://schemas.microsoft.com/office/2006/metadata/properties" xmlns:xsi="http://www.w3.org/2001/XMLSchema-instance" xmlns:pc="http://schemas.microsoft.com/office/infopath/2007/PartnerControls">
+  <documentManagement/>
+</p:properties>
+</file>
+
 <file path=customXml/item3.xml><?xml version="1.0" encoding="utf-8"?>
+<b:Sources xmlns:b="http://schemas.openxmlformats.org/officeDocument/2006/bibliography" xmlns="http://schemas.openxmlformats.org/officeDocument/2006/bibliography" SelectedStyle="\APA.XSL" StyleName="APA"/>
+</file>
+
+<file path=customXml/item4.xml><?xml version="1.0" encoding="utf-8"?>
 <?mso-contentType ?>
 <FormTemplates xmlns="http://schemas.microsoft.com/sharepoint/v3/contenttype/forms">
   <Display>DocumentLibraryForm</Display>
@@ -12207,20 +12191,7 @@
 </FormTemplates>
 </file>
 
-<file path=customXml/item4.xml><?xml version="1.0" encoding="utf-8"?>
-<b:Sources xmlns:b="http://schemas.openxmlformats.org/officeDocument/2006/bibliography" xmlns="http://schemas.openxmlformats.org/officeDocument/2006/bibliography" SelectedStyle="\APA.XSL" StyleName="APA"/>
-</file>
-
 <file path=customXml/itemProps1.xml><?xml version="1.0" encoding="utf-8"?>
-<ds:datastoreItem xmlns:ds="http://schemas.openxmlformats.org/officeDocument/2006/customXml" ds:itemID="{92DD0966-9CAE-45F5-8ABC-AC8F12D22D6A}">
-  <ds:schemaRefs>
-    <ds:schemaRef ds:uri="http://schemas.microsoft.com/office/2006/metadata/properties"/>
-    <ds:schemaRef ds:uri="http://schemas.microsoft.com/office/infopath/2007/PartnerControls"/>
-  </ds:schemaRefs>
-</ds:datastoreItem>
-</file>
-
-<file path=customXml/itemProps2.xml><?xml version="1.0" encoding="utf-8"?>
 <ds:datastoreItem xmlns:ds="http://schemas.openxmlformats.org/officeDocument/2006/customXml" ds:itemID="{AFD45C38-63D7-4A9D-B65C-CACD6DC36890}">
   <ds:schemaRefs>
     <ds:schemaRef ds:uri="http://schemas.microsoft.com/office/2006/metadata/contentType"/>
@@ -12239,18 +12210,27 @@
 </ds:datastoreItem>
 </file>
 
+<file path=customXml/itemProps2.xml><?xml version="1.0" encoding="utf-8"?>
+<ds:datastoreItem xmlns:ds="http://schemas.openxmlformats.org/officeDocument/2006/customXml" ds:itemID="{92DD0966-9CAE-45F5-8ABC-AC8F12D22D6A}">
+  <ds:schemaRefs>
+    <ds:schemaRef ds:uri="http://schemas.microsoft.com/office/2006/metadata/properties"/>
+    <ds:schemaRef ds:uri="http://schemas.microsoft.com/office/infopath/2007/PartnerControls"/>
+  </ds:schemaRefs>
+</ds:datastoreItem>
+</file>
+
 <file path=customXml/itemProps3.xml><?xml version="1.0" encoding="utf-8"?>
+<ds:datastoreItem xmlns:ds="http://schemas.openxmlformats.org/officeDocument/2006/customXml" ds:itemID="{603B3277-40D8-41FD-BD50-18D71347C87D}">
+  <ds:schemaRefs>
+    <ds:schemaRef ds:uri="http://schemas.openxmlformats.org/officeDocument/2006/bibliography"/>
+  </ds:schemaRefs>
+</ds:datastoreItem>
+</file>
+
+<file path=customXml/itemProps4.xml><?xml version="1.0" encoding="utf-8"?>
 <ds:datastoreItem xmlns:ds="http://schemas.openxmlformats.org/officeDocument/2006/customXml" ds:itemID="{CA1D069C-B3B3-4256-AC3E-3ACF472E78A1}">
   <ds:schemaRefs>
     <ds:schemaRef ds:uri="http://schemas.microsoft.com/sharepoint/v3/contenttype/forms"/>
   </ds:schemaRefs>
 </ds:datastoreItem>
-</file>
-
-<file path=customXml/itemProps4.xml><?xml version="1.0" encoding="utf-8"?>
-<ds:datastoreItem xmlns:ds="http://schemas.openxmlformats.org/officeDocument/2006/customXml" ds:itemID="{603B3277-40D8-41FD-BD50-18D71347C87D}">
-  <ds:schemaRefs>
-    <ds:schemaRef ds:uri="http://schemas.openxmlformats.org/officeDocument/2006/bibliography"/>
-  </ds:schemaRefs>
-</ds:datastoreItem>
 </file>
</xml_diff>